<commit_message>
changed document so that it is clear, that either stemming or lemmatizing should be used. The latter one is more powerful, though, and that is why we should use that
</commit_message>
<xml_diff>
--- a/Documents/TextClassification.docx
+++ b/Documents/TextClassification.docx
@@ -71,10 +71,7 @@
         <w:pStyle w:val="berschrift1"/>
       </w:pPr>
       <w:r>
-        <w:t xml:space="preserve">NAIVE BAYES </w:t>
-      </w:r>
-      <w:r>
-        <w:t xml:space="preserve">AND TEXT CLASSIFICATION </w:t>
+        <w:t xml:space="preserve">NAIVE BAYES AND TEXT CLASSIFICATION </w:t>
       </w:r>
     </w:p>
     <w:p>
@@ -361,10 +358,7 @@
         <w:ind w:left="708" w:firstLine="708"/>
       </w:pPr>
       <w:r>
-        <w:t xml:space="preserve">-&gt; </w:t>
-      </w:r>
-      <w:r>
-        <w:t>input for natural language processing algorithm</w:t>
+        <w:t>-&gt; input for natural language processing algorithm</w:t>
       </w:r>
     </w:p>
     <w:p>
@@ -560,7 +554,30 @@
         </w:rPr>
       </w:pPr>
       <w:r>
-        <w:t xml:space="preserve">stemming and lemmatization </w:t>
+        <w:t>(</w:t>
+      </w:r>
+      <w:bookmarkStart w:id="0" w:name="_GoBack"/>
+      <w:bookmarkEnd w:id="0"/>
+      <w:r>
+        <w:t xml:space="preserve">stemming </w:t>
+      </w:r>
+      <w:r>
+        <w:t>OR</w:t>
+      </w:r>
+      <w:r>
+        <w:t>)</w:t>
+      </w:r>
+      <w:r>
+        <w:t xml:space="preserve"> </w:t>
+      </w:r>
+      <w:r>
+        <w:rPr>
+          <w:b/>
+        </w:rPr>
+        <w:t>lemmatization</w:t>
+      </w:r>
+      <w:r>
+        <w:t xml:space="preserve"> </w:t>
       </w:r>
       <w:r>
         <w:rPr>
@@ -573,9 +590,12 @@
       <w:pPr>
         <w:pStyle w:val="Listenabsatz"/>
         <w:numPr>
-          <w:ilvl w:val="3"/>
-          <w:numId w:val="2"/>
+          <w:ilvl w:val="2"/>
+          <w:numId w:val="1"/>
         </w:numPr>
+        <w:rPr>
+          <w:i/>
+        </w:rPr>
       </w:pPr>
       <w:r>
         <w:t>stemming: transform words into root from</w:t>
@@ -651,7 +671,7 @@
       <w:pPr>
         <w:pStyle w:val="Listenabsatz"/>
         <w:numPr>
-          <w:ilvl w:val="1"/>
+          <w:ilvl w:val="2"/>
           <w:numId w:val="1"/>
         </w:numPr>
       </w:pPr>
@@ -907,6 +927,7 @@
       <w:r>
         <w:rPr>
           <w:b/>
+          <w:lang w:val="de-DE"/>
         </w:rPr>
         <w:drawing>
           <wp:inline distT="0" distB="0" distL="0" distR="0" wp14:anchorId="326413DD" wp14:editId="782D95B1">
@@ -1117,8 +1138,6 @@
           </wp:inline>
         </w:drawing>
       </w:r>
-      <w:bookmarkStart w:id="0" w:name="_GoBack"/>
-      <w:bookmarkEnd w:id="0"/>
     </w:p>
     <w:sectPr>
       <w:pgSz w:w="11900" w:h="16840"/>
@@ -1678,6 +1697,7 @@
   <w:style w:type="character" w:default="1" w:styleId="Absatzstandardschriftart">
     <w:name w:val="Default Paragraph Font"/>
     <w:uiPriority w:val="1"/>
+    <w:semiHidden/>
     <w:unhideWhenUsed/>
   </w:style>
   <w:style w:type="table" w:default="1" w:styleId="NormaleTabelle">
@@ -1984,6 +2004,7 @@
   <w:style w:type="character" w:default="1" w:styleId="Absatzstandardschriftart">
     <w:name w:val="Default Paragraph Font"/>
     <w:uiPriority w:val="1"/>
+    <w:semiHidden/>
     <w:unhideWhenUsed/>
   </w:style>
   <w:style w:type="table" w:default="1" w:styleId="NormaleTabelle">

</xml_diff>

<commit_message>
added simple 1-gram text analyiser. All stages of the process are included, but there is a bug - it only recognizes letters, not words. I will have a look at it tomorrow
</commit_message>
<xml_diff>
--- a/Documents/TextClassification.docx
+++ b/Documents/TextClassification.docx
@@ -5,6 +5,9 @@
     <w:p>
       <w:pPr>
         <w:pStyle w:val="berschrift2"/>
+        <w:tabs>
+          <w:tab w:val="left" w:pos="4111"/>
+        </w:tabs>
       </w:pPr>
       <w:r>
         <w:t>Python Tools</w:t>
@@ -37,7 +40,15 @@
         <w:rPr>
           <w:b/>
         </w:rPr>
-        <w:t>scikit-learn</w:t>
+        <w:t>scikit-</w:t>
+      </w:r>
+      <w:bookmarkStart w:id="0" w:name="_GoBack"/>
+      <w:bookmarkEnd w:id="0"/>
+      <w:r>
+        <w:rPr>
+          <w:b/>
+        </w:rPr>
+        <w:t>learn</w:t>
       </w:r>
       <w:r>
         <w:t xml:space="preserve"> - Machine Learning in Python (classification, regression, clustering, …)</w:t>
@@ -556,8 +567,6 @@
       <w:r>
         <w:t>(</w:t>
       </w:r>
-      <w:bookmarkStart w:id="0" w:name="_GoBack"/>
-      <w:bookmarkEnd w:id="0"/>
       <w:r>
         <w:t xml:space="preserve">stemming </w:t>
       </w:r>

</xml_diff>